<commit_message>
Ata da Reunião ocorrida em 03/04
</commit_message>
<xml_diff>
--- a/Software para Deficientes Visuais/Atas/Ata de Reuniao_0304.docx
+++ b/Software para Deficientes Visuais/Atas/Ata de Reuniao_0304.docx
@@ -30,14 +30,6 @@
         </w:rPr>
         <w:t xml:space="preserve">Projeto </w:t>
       </w:r>
-      <w:r>
-        <w:rPr>
-          <w:rFonts w:ascii="Verdana" w:eastAsia="Verdana" w:hAnsi="Verdana" w:cs="Verdana"/>
-          <w:b/>
-          <w:sz w:val="32"/>
-        </w:rPr>
-        <w:t>XPTO</w:t>
-      </w:r>
     </w:p>
     <w:p>
       <w:pPr>
@@ -49,6 +41,8 @@
           <w:sz w:val="24"/>
         </w:rPr>
       </w:pPr>
+      <w:bookmarkStart w:id="0" w:name="_GoBack"/>
+      <w:bookmarkEnd w:id="0"/>
       <w:proofErr w:type="spellStart"/>
       <w:r>
         <w:rPr>
@@ -77,14 +71,14 @@
           <w:rFonts w:ascii="Verdana" w:eastAsia="Verdana" w:hAnsi="Verdana" w:cs="Verdana"/>
           <w:sz w:val="24"/>
         </w:rPr>
-        <w:t>de Iniciação Científica do</w:t>
+        <w:t xml:space="preserve">de Iniciação Científica </w:t>
       </w:r>
       <w:r>
         <w:rPr>
           <w:rFonts w:ascii="Verdana" w:eastAsia="Verdana" w:hAnsi="Verdana" w:cs="Verdana"/>
           <w:sz w:val="24"/>
         </w:rPr>
-        <w:t>s</w:t>
+        <w:t>(PIC) dos</w:t>
       </w:r>
       <w:r>
         <w:rPr>
@@ -100,8 +94,6 @@
         </w:rPr>
         <w:t>s sobre</w:t>
       </w:r>
-      <w:bookmarkStart w:id="0" w:name="_GoBack"/>
-      <w:bookmarkEnd w:id="0"/>
       <w:r>
         <w:rPr>
           <w:rFonts w:ascii="Verdana" w:eastAsia="Verdana" w:hAnsi="Verdana" w:cs="Verdana"/>
@@ -182,14 +174,14 @@
         <w:tblLook w:val="0000" w:firstRow="0" w:lastRow="0" w:firstColumn="0" w:lastColumn="0" w:noHBand="0" w:noVBand="0"/>
       </w:tblPr>
       <w:tblGrid>
-        <w:gridCol w:w="1859"/>
-        <w:gridCol w:w="1402"/>
-        <w:gridCol w:w="970"/>
-        <w:gridCol w:w="4165"/>
+        <w:gridCol w:w="1900"/>
+        <w:gridCol w:w="1418"/>
+        <w:gridCol w:w="966"/>
+        <w:gridCol w:w="4112"/>
       </w:tblGrid>
       <w:tr>
         <w:trPr>
-          <w:trHeight w:val="1"/>
+          <w:trHeight w:val="338"/>
         </w:trPr>
         <w:tc>
           <w:tcPr>
@@ -218,7 +210,7 @@
                 <w:b/>
                 <w:sz w:val="20"/>
               </w:rPr>
-              <w:t>Cliente</w:t>
+              <w:t>Interessado</w:t>
             </w:r>
           </w:p>
         </w:tc>
@@ -242,8 +234,16 @@
           <w:p>
             <w:pPr>
               <w:spacing w:after="0" w:line="240" w:lineRule="auto"/>
-            </w:pPr>
-            <w:r>
+              <w:rPr>
+                <w:rFonts w:ascii="Verdana" w:eastAsia="Verdana" w:hAnsi="Verdana" w:cs="Verdana"/>
+                <w:sz w:val="20"/>
+              </w:rPr>
+            </w:pPr>
+            <w:r>
+              <w:rPr>
+                <w:rFonts w:ascii="Verdana" w:eastAsia="Verdana" w:hAnsi="Verdana" w:cs="Verdana"/>
+                <w:sz w:val="20"/>
+              </w:rPr>
               <w:t>Curso de Serviço Social</w:t>
             </w:r>
           </w:p>
@@ -251,7 +251,7 @@
       </w:tr>
       <w:tr>
         <w:trPr>
-          <w:trHeight w:val="1"/>
+          <w:trHeight w:val="640"/>
         </w:trPr>
         <w:tc>
           <w:tcPr>
@@ -304,8 +304,16 @@
           <w:p>
             <w:pPr>
               <w:spacing w:after="0" w:line="240" w:lineRule="auto"/>
-            </w:pPr>
-            <w:r>
+              <w:rPr>
+                <w:rFonts w:ascii="Verdana" w:eastAsia="Verdana" w:hAnsi="Verdana" w:cs="Verdana"/>
+                <w:sz w:val="20"/>
+              </w:rPr>
+            </w:pPr>
+            <w:r>
+              <w:rPr>
+                <w:rFonts w:ascii="Verdana" w:eastAsia="Verdana" w:hAnsi="Verdana" w:cs="Verdana"/>
+                <w:sz w:val="20"/>
+              </w:rPr>
               <w:t>Levantamento de Requisitos para o entendimento de necessidades acadêmicas</w:t>
             </w:r>
           </w:p>
@@ -313,7 +321,7 @@
       </w:tr>
       <w:tr>
         <w:trPr>
-          <w:trHeight w:val="1"/>
+          <w:trHeight w:val="717"/>
         </w:trPr>
         <w:tc>
           <w:tcPr>
@@ -368,6 +376,10 @@
               <w:jc w:val="center"/>
             </w:pPr>
             <w:r>
+              <w:rPr>
+                <w:rFonts w:ascii="Verdana" w:eastAsia="Verdana" w:hAnsi="Verdana" w:cs="Verdana"/>
+                <w:sz w:val="20"/>
+              </w:rPr>
               <w:t>03/04/2017</w:t>
             </w:r>
           </w:p>
@@ -424,6 +436,10 @@
               <w:spacing w:after="0" w:line="240" w:lineRule="auto"/>
             </w:pPr>
             <w:r>
+              <w:rPr>
+                <w:rFonts w:ascii="Verdana" w:eastAsia="Verdana" w:hAnsi="Verdana" w:cs="Verdana"/>
+                <w:sz w:val="20"/>
+              </w:rPr>
               <w:t>Laboratório de Informática III</w:t>
             </w:r>
           </w:p>
@@ -901,6 +917,104 @@
                 <w:sz w:val="20"/>
               </w:rPr>
             </w:pPr>
+            <w:proofErr w:type="spellStart"/>
+            <w:r>
+              <w:rPr>
+                <w:rFonts w:ascii="Verdana" w:hAnsi="Verdana"/>
+                <w:sz w:val="20"/>
+              </w:rPr>
+              <w:t>Francinelly</w:t>
+            </w:r>
+            <w:proofErr w:type="spellEnd"/>
+            <w:r>
+              <w:rPr>
+                <w:rFonts w:ascii="Verdana" w:hAnsi="Verdana"/>
+                <w:sz w:val="20"/>
+              </w:rPr>
+              <w:t xml:space="preserve"> Mattoso</w:t>
+            </w:r>
+          </w:p>
+        </w:tc>
+        <w:tc>
+          <w:tcPr>
+            <w:tcW w:w="1437" w:type="dxa"/>
+          </w:tcPr>
+          <w:p>
+            <w:pPr>
+              <w:spacing w:after="292" w:line="100" w:lineRule="atLeast"/>
+              <w:rPr>
+                <w:rFonts w:ascii="Verdana" w:hAnsi="Verdana"/>
+                <w:sz w:val="20"/>
+              </w:rPr>
+            </w:pPr>
+            <w:r>
+              <w:rPr>
+                <w:rFonts w:ascii="Verdana" w:hAnsi="Verdana"/>
+                <w:sz w:val="20"/>
+              </w:rPr>
+              <w:t>UNIVERSO</w:t>
+            </w:r>
+          </w:p>
+        </w:tc>
+        <w:tc>
+          <w:tcPr>
+            <w:tcW w:w="3839" w:type="dxa"/>
+          </w:tcPr>
+          <w:p>
+            <w:pPr>
+              <w:spacing w:after="292" w:line="100" w:lineRule="atLeast"/>
+              <w:rPr>
+                <w:rFonts w:ascii="Arial" w:hAnsi="Arial" w:cs="Arial"/>
+                <w:noProof/>
+              </w:rPr>
+            </w:pPr>
+            <w:r>
+              <w:rPr>
+                <w:rFonts w:ascii="Arial" w:hAnsi="Arial" w:cs="Arial"/>
+                <w:noProof/>
+              </w:rPr>
+              <w:t>francimattoso@gmail.com</w:t>
+            </w:r>
+          </w:p>
+        </w:tc>
+        <w:tc>
+          <w:tcPr>
+            <w:tcW w:w="1530" w:type="dxa"/>
+          </w:tcPr>
+          <w:p>
+            <w:pPr>
+              <w:spacing w:after="292" w:line="100" w:lineRule="atLeast"/>
+              <w:rPr>
+                <w:rFonts w:ascii="Verdana" w:hAnsi="Verdana"/>
+                <w:sz w:val="20"/>
+              </w:rPr>
+            </w:pPr>
+            <w:r>
+              <w:rPr>
+                <w:rFonts w:ascii="Verdana" w:hAnsi="Verdana"/>
+                <w:sz w:val="20"/>
+              </w:rPr>
+              <w:t>3311-9900</w:t>
+            </w:r>
+          </w:p>
+        </w:tc>
+      </w:tr>
+      <w:tr>
+        <w:trPr>
+          <w:trHeight w:val="398"/>
+        </w:trPr>
+        <w:tc>
+          <w:tcPr>
+            <w:tcW w:w="1949" w:type="dxa"/>
+          </w:tcPr>
+          <w:p>
+            <w:pPr>
+              <w:spacing w:after="292" w:line="100" w:lineRule="atLeast"/>
+              <w:rPr>
+                <w:rFonts w:ascii="Verdana" w:hAnsi="Verdana"/>
+                <w:sz w:val="20"/>
+              </w:rPr>
+            </w:pPr>
             <w:r>
               <w:rPr>
                 <w:rFonts w:ascii="Verdana" w:hAnsi="Verdana"/>
@@ -1682,7 +1796,6 @@
           <w:b/>
           <w:sz w:val="20"/>
         </w:rPr>
-        <w:lastRenderedPageBreak/>
         <w:t>Ausentes:</w:t>
       </w:r>
     </w:p>
@@ -2039,13 +2152,1431 @@
                 <w:tab w:val="left" w:pos="307"/>
               </w:tabs>
               <w:spacing w:after="0" w:line="240" w:lineRule="auto"/>
-              <w:ind w:left="44" w:firstLine="0"/>
               <w:jc w:val="both"/>
               <w:rPr>
                 <w:rFonts w:ascii="Verdana" w:eastAsia="Verdana" w:hAnsi="Verdana" w:cs="Verdana"/>
                 <w:sz w:val="20"/>
               </w:rPr>
             </w:pPr>
+            <w:r>
+              <w:rPr>
+                <w:rFonts w:ascii="Verdana" w:eastAsia="Verdana" w:hAnsi="Verdana" w:cs="Verdana"/>
+                <w:sz w:val="20"/>
+              </w:rPr>
+              <w:t xml:space="preserve">A Reunião foi iniciada pela Profa. </w:t>
+            </w:r>
+            <w:proofErr w:type="spellStart"/>
+            <w:r>
+              <w:rPr>
+                <w:rFonts w:ascii="Verdana" w:hAnsi="Verdana"/>
+                <w:sz w:val="20"/>
+              </w:rPr>
+              <w:t>Francinelly</w:t>
+            </w:r>
+            <w:proofErr w:type="spellEnd"/>
+            <w:r>
+              <w:rPr>
+                <w:rFonts w:ascii="Verdana" w:hAnsi="Verdana"/>
+                <w:sz w:val="20"/>
+              </w:rPr>
+              <w:t xml:space="preserve"> que relatou</w:t>
+            </w:r>
+            <w:r>
+              <w:rPr>
+                <w:rFonts w:ascii="Verdana" w:eastAsia="Verdana" w:hAnsi="Verdana" w:cs="Verdana"/>
+                <w:sz w:val="20"/>
+              </w:rPr>
+              <w:t xml:space="preserve"> a necessidade da UNIVERSO (Campus de Juiz de Fora) oferecer meios para inclusão de alunos deficientes visuais nos diferentes cursos superiores oferecidos pela Instituição. A</w:t>
+            </w:r>
+            <w:r>
+              <w:rPr>
+                <w:rFonts w:ascii="Verdana" w:eastAsia="Verdana" w:hAnsi="Verdana" w:cs="Verdana"/>
+                <w:sz w:val="20"/>
+              </w:rPr>
+              <w:t xml:space="preserve"> professora</w:t>
+            </w:r>
+            <w:r>
+              <w:rPr>
+                <w:rFonts w:ascii="Verdana" w:eastAsia="Verdana" w:hAnsi="Verdana" w:cs="Verdana"/>
+                <w:sz w:val="20"/>
+              </w:rPr>
+              <w:t xml:space="preserve"> Relatou ainda que em Juiz de Fora </w:t>
+            </w:r>
+            <w:r>
+              <w:rPr>
+                <w:rFonts w:ascii="Verdana" w:eastAsia="Verdana" w:hAnsi="Verdana" w:cs="Verdana"/>
+                <w:sz w:val="20"/>
+              </w:rPr>
+              <w:t>a inclusão de deficientes visuais</w:t>
+            </w:r>
+            <w:r>
+              <w:rPr>
+                <w:rFonts w:ascii="Verdana" w:eastAsia="Verdana" w:hAnsi="Verdana" w:cs="Verdana"/>
+                <w:sz w:val="20"/>
+              </w:rPr>
+              <w:t xml:space="preserve"> </w:t>
+            </w:r>
+            <w:r>
+              <w:rPr>
+                <w:rFonts w:ascii="Verdana" w:eastAsia="Verdana" w:hAnsi="Verdana" w:cs="Verdana"/>
+                <w:sz w:val="20"/>
+              </w:rPr>
+              <w:t xml:space="preserve">já existe no meio educacional </w:t>
+            </w:r>
+            <w:r>
+              <w:rPr>
+                <w:rFonts w:ascii="Verdana" w:eastAsia="Verdana" w:hAnsi="Verdana" w:cs="Verdana"/>
+                <w:sz w:val="20"/>
+              </w:rPr>
+              <w:t xml:space="preserve">através de </w:t>
+            </w:r>
+            <w:r>
+              <w:rPr>
+                <w:rFonts w:ascii="Verdana" w:eastAsia="Verdana" w:hAnsi="Verdana" w:cs="Verdana"/>
+                <w:sz w:val="20"/>
+              </w:rPr>
+              <w:t xml:space="preserve">ações desenvolvidas pela Secretaria Municipal de Educação.  </w:t>
+            </w:r>
+          </w:p>
+          <w:p>
+            <w:pPr>
+              <w:numPr>
+                <w:ilvl w:val="0"/>
+                <w:numId w:val="3"/>
+              </w:numPr>
+              <w:tabs>
+                <w:tab w:val="left" w:pos="307"/>
+              </w:tabs>
+              <w:spacing w:after="0" w:line="240" w:lineRule="auto"/>
+              <w:jc w:val="both"/>
+              <w:rPr>
+                <w:rFonts w:ascii="Verdana" w:eastAsia="Verdana" w:hAnsi="Verdana" w:cs="Verdana"/>
+                <w:sz w:val="20"/>
+              </w:rPr>
+            </w:pPr>
+            <w:r>
+              <w:rPr>
+                <w:rFonts w:ascii="Verdana" w:eastAsia="Verdana" w:hAnsi="Verdana" w:cs="Verdana"/>
+                <w:sz w:val="20"/>
+              </w:rPr>
+              <w:t xml:space="preserve">A Profa. </w:t>
+            </w:r>
+            <w:proofErr w:type="spellStart"/>
+            <w:r>
+              <w:rPr>
+                <w:rFonts w:ascii="Verdana" w:eastAsia="Verdana" w:hAnsi="Verdana" w:cs="Verdana"/>
+                <w:sz w:val="20"/>
+              </w:rPr>
+              <w:t>Francinelly</w:t>
+            </w:r>
+            <w:proofErr w:type="spellEnd"/>
+            <w:r>
+              <w:rPr>
+                <w:rFonts w:ascii="Verdana" w:eastAsia="Verdana" w:hAnsi="Verdana" w:cs="Verdana"/>
+                <w:sz w:val="20"/>
+              </w:rPr>
+              <w:t xml:space="preserve"> citou o Curso de Serviço Social </w:t>
+            </w:r>
+            <w:r>
+              <w:rPr>
+                <w:rFonts w:ascii="Verdana" w:eastAsia="Verdana" w:hAnsi="Verdana" w:cs="Verdana"/>
+                <w:sz w:val="20"/>
+              </w:rPr>
+              <w:t>da UNIVERSO</w:t>
+            </w:r>
+            <w:r>
+              <w:rPr>
+                <w:rFonts w:ascii="Verdana" w:eastAsia="Verdana" w:hAnsi="Verdana" w:cs="Verdana"/>
+                <w:sz w:val="20"/>
+              </w:rPr>
+              <w:t>/Juiz de Fora</w:t>
+            </w:r>
+            <w:r>
+              <w:rPr>
+                <w:rFonts w:ascii="Verdana" w:eastAsia="Verdana" w:hAnsi="Verdana" w:cs="Verdana"/>
+                <w:sz w:val="20"/>
+              </w:rPr>
+              <w:t xml:space="preserve"> como um curso </w:t>
+            </w:r>
+            <w:r>
+              <w:rPr>
+                <w:rFonts w:ascii="Verdana" w:eastAsia="Verdana" w:hAnsi="Verdana" w:cs="Verdana"/>
+                <w:sz w:val="20"/>
+              </w:rPr>
+              <w:t>que possui alunos com deficiência visual, onde os</w:t>
+            </w:r>
+            <w:r>
+              <w:rPr>
+                <w:rFonts w:ascii="Verdana" w:eastAsia="Verdana" w:hAnsi="Verdana" w:cs="Verdana"/>
+                <w:sz w:val="20"/>
+              </w:rPr>
+              <w:t xml:space="preserve"> professores </w:t>
+            </w:r>
+            <w:r>
+              <w:rPr>
+                <w:rFonts w:ascii="Verdana" w:eastAsia="Verdana" w:hAnsi="Verdana" w:cs="Verdana"/>
+                <w:sz w:val="20"/>
+              </w:rPr>
+              <w:t xml:space="preserve">se esforçam para formação </w:t>
+            </w:r>
+            <w:r>
+              <w:rPr>
+                <w:rFonts w:ascii="Verdana" w:eastAsia="Verdana" w:hAnsi="Verdana" w:cs="Verdana"/>
+                <w:sz w:val="20"/>
+              </w:rPr>
+              <w:t>desses</w:t>
+            </w:r>
+            <w:r>
+              <w:rPr>
+                <w:rFonts w:ascii="Verdana" w:eastAsia="Verdana" w:hAnsi="Verdana" w:cs="Verdana"/>
+                <w:sz w:val="20"/>
+              </w:rPr>
+              <w:t xml:space="preserve"> alunos</w:t>
+            </w:r>
+            <w:r>
+              <w:rPr>
+                <w:rFonts w:ascii="Verdana" w:eastAsia="Verdana" w:hAnsi="Verdana" w:cs="Verdana"/>
+                <w:sz w:val="20"/>
+              </w:rPr>
+              <w:t xml:space="preserve"> com base</w:t>
+            </w:r>
+            <w:r>
+              <w:rPr>
+                <w:rFonts w:ascii="Verdana" w:eastAsia="Verdana" w:hAnsi="Verdana" w:cs="Verdana"/>
+                <w:sz w:val="20"/>
+              </w:rPr>
+              <w:t xml:space="preserve"> </w:t>
+            </w:r>
+            <w:r>
+              <w:rPr>
+                <w:rFonts w:ascii="Verdana" w:eastAsia="Verdana" w:hAnsi="Verdana" w:cs="Verdana"/>
+                <w:sz w:val="20"/>
+              </w:rPr>
+              <w:t>em</w:t>
+            </w:r>
+            <w:r>
+              <w:rPr>
+                <w:rFonts w:ascii="Verdana" w:eastAsia="Verdana" w:hAnsi="Verdana" w:cs="Verdana"/>
+                <w:sz w:val="20"/>
+              </w:rPr>
+              <w:t xml:space="preserve"> procedimentos </w:t>
+            </w:r>
+            <w:r>
+              <w:rPr>
+                <w:rFonts w:ascii="Verdana" w:eastAsia="Verdana" w:hAnsi="Verdana" w:cs="Verdana"/>
+                <w:sz w:val="20"/>
+              </w:rPr>
+              <w:t xml:space="preserve">individualizados </w:t>
+            </w:r>
+            <w:r>
+              <w:rPr>
+                <w:rFonts w:ascii="Verdana" w:eastAsia="Verdana" w:hAnsi="Verdana" w:cs="Verdana"/>
+                <w:sz w:val="20"/>
+              </w:rPr>
+              <w:t>e na disponibilização</w:t>
+            </w:r>
+            <w:r>
+              <w:rPr>
+                <w:rFonts w:ascii="Verdana" w:eastAsia="Verdana" w:hAnsi="Verdana" w:cs="Verdana"/>
+                <w:sz w:val="20"/>
+              </w:rPr>
+              <w:t xml:space="preserve"> </w:t>
+            </w:r>
+            <w:r>
+              <w:rPr>
+                <w:rFonts w:ascii="Verdana" w:eastAsia="Verdana" w:hAnsi="Verdana" w:cs="Verdana"/>
+                <w:sz w:val="20"/>
+              </w:rPr>
+              <w:t>d</w:t>
+            </w:r>
+            <w:r>
+              <w:rPr>
+                <w:rFonts w:ascii="Verdana" w:eastAsia="Verdana" w:hAnsi="Verdana" w:cs="Verdana"/>
+                <w:sz w:val="20"/>
+              </w:rPr>
+              <w:t xml:space="preserve">o </w:t>
+            </w:r>
+            <w:r>
+              <w:rPr>
+                <w:rFonts w:ascii="Verdana" w:eastAsia="Verdana" w:hAnsi="Verdana" w:cs="Verdana"/>
+                <w:sz w:val="20"/>
+              </w:rPr>
+              <w:t>material</w:t>
+            </w:r>
+            <w:r>
+              <w:rPr>
+                <w:rFonts w:ascii="Verdana" w:eastAsia="Verdana" w:hAnsi="Verdana" w:cs="Verdana"/>
+                <w:sz w:val="20"/>
+              </w:rPr>
+              <w:t xml:space="preserve"> didático</w:t>
+            </w:r>
+            <w:r>
+              <w:rPr>
+                <w:rFonts w:ascii="Verdana" w:eastAsia="Verdana" w:hAnsi="Verdana" w:cs="Verdana"/>
+                <w:sz w:val="20"/>
+              </w:rPr>
+              <w:t>.</w:t>
+            </w:r>
+            <w:r>
+              <w:rPr>
+                <w:rFonts w:ascii="Verdana" w:eastAsia="Verdana" w:hAnsi="Verdana" w:cs="Verdana"/>
+                <w:sz w:val="20"/>
+              </w:rPr>
+              <w:t xml:space="preserve"> De acordo com a </w:t>
+            </w:r>
+            <w:r>
+              <w:rPr>
+                <w:rFonts w:ascii="Verdana" w:eastAsia="Verdana" w:hAnsi="Verdana" w:cs="Verdana"/>
+                <w:sz w:val="20"/>
+              </w:rPr>
+              <w:t>p</w:t>
+            </w:r>
+            <w:r>
+              <w:rPr>
+                <w:rFonts w:ascii="Verdana" w:eastAsia="Verdana" w:hAnsi="Verdana" w:cs="Verdana"/>
+                <w:sz w:val="20"/>
+              </w:rPr>
+              <w:t>rofessora não existem procedimentos que possam servir de apoio na aplicação das diversas atividades acadêmicas.</w:t>
+            </w:r>
+          </w:p>
+          <w:p>
+            <w:pPr>
+              <w:numPr>
+                <w:ilvl w:val="0"/>
+                <w:numId w:val="3"/>
+              </w:numPr>
+              <w:tabs>
+                <w:tab w:val="left" w:pos="307"/>
+              </w:tabs>
+              <w:spacing w:after="0" w:line="240" w:lineRule="auto"/>
+              <w:jc w:val="both"/>
+              <w:rPr>
+                <w:rFonts w:ascii="Verdana" w:eastAsia="Verdana" w:hAnsi="Verdana" w:cs="Verdana"/>
+                <w:sz w:val="20"/>
+              </w:rPr>
+            </w:pPr>
+            <w:r>
+              <w:rPr>
+                <w:rFonts w:ascii="Verdana" w:eastAsia="Verdana" w:hAnsi="Verdana" w:cs="Verdana"/>
+                <w:sz w:val="20"/>
+              </w:rPr>
+              <w:t>A</w:t>
+            </w:r>
+            <w:r>
+              <w:rPr>
+                <w:rFonts w:ascii="Verdana" w:eastAsia="Verdana" w:hAnsi="Verdana" w:cs="Verdana"/>
+                <w:sz w:val="20"/>
+              </w:rPr>
+              <w:t>tualmente na UNIVERSO</w:t>
+            </w:r>
+            <w:r>
+              <w:rPr>
+                <w:rFonts w:ascii="Verdana" w:eastAsia="Verdana" w:hAnsi="Verdana" w:cs="Verdana"/>
+                <w:sz w:val="20"/>
+              </w:rPr>
+              <w:t>/Juiz de Fora existe uma gr</w:t>
+            </w:r>
+            <w:r>
+              <w:rPr>
+                <w:rFonts w:ascii="Verdana" w:eastAsia="Verdana" w:hAnsi="Verdana" w:cs="Verdana"/>
+                <w:sz w:val="20"/>
+              </w:rPr>
+              <w:t>ande inserção de alunos com deficiência visual em vários cursos</w:t>
+            </w:r>
+            <w:r>
+              <w:rPr>
+                <w:rFonts w:ascii="Verdana" w:eastAsia="Verdana" w:hAnsi="Verdana" w:cs="Verdana"/>
+                <w:sz w:val="20"/>
+              </w:rPr>
+              <w:t xml:space="preserve"> superiores</w:t>
+            </w:r>
+            <w:r>
+              <w:rPr>
+                <w:rFonts w:ascii="Verdana" w:eastAsia="Verdana" w:hAnsi="Verdana" w:cs="Verdana"/>
+                <w:sz w:val="20"/>
+              </w:rPr>
+              <w:t xml:space="preserve">. </w:t>
+            </w:r>
+            <w:r>
+              <w:rPr>
+                <w:rFonts w:ascii="Verdana" w:eastAsia="Verdana" w:hAnsi="Verdana" w:cs="Verdana"/>
+                <w:sz w:val="20"/>
+              </w:rPr>
+              <w:t>Essa r</w:t>
+            </w:r>
+            <w:r>
+              <w:rPr>
+                <w:rFonts w:ascii="Verdana" w:eastAsia="Verdana" w:hAnsi="Verdana" w:cs="Verdana"/>
+                <w:sz w:val="20"/>
+              </w:rPr>
+              <w:t>eceptividade pode ser relatada</w:t>
+            </w:r>
+            <w:r>
+              <w:rPr>
+                <w:rFonts w:ascii="Verdana" w:eastAsia="Verdana" w:hAnsi="Verdana" w:cs="Verdana"/>
+                <w:sz w:val="20"/>
+              </w:rPr>
+              <w:t xml:space="preserve"> no</w:t>
+            </w:r>
+            <w:r>
+              <w:rPr>
+                <w:rFonts w:ascii="Verdana" w:eastAsia="Verdana" w:hAnsi="Verdana" w:cs="Verdana"/>
+                <w:sz w:val="20"/>
+              </w:rPr>
+              <w:t>s</w:t>
+            </w:r>
+            <w:r>
+              <w:rPr>
+                <w:rFonts w:ascii="Verdana" w:eastAsia="Verdana" w:hAnsi="Verdana" w:cs="Verdana"/>
+                <w:sz w:val="20"/>
+              </w:rPr>
+              <w:t xml:space="preserve"> curso</w:t>
+            </w:r>
+            <w:r>
+              <w:rPr>
+                <w:rFonts w:ascii="Verdana" w:eastAsia="Verdana" w:hAnsi="Verdana" w:cs="Verdana"/>
+                <w:sz w:val="20"/>
+              </w:rPr>
+              <w:t>s</w:t>
+            </w:r>
+            <w:r>
+              <w:rPr>
+                <w:rFonts w:ascii="Verdana" w:eastAsia="Verdana" w:hAnsi="Verdana" w:cs="Verdana"/>
+                <w:sz w:val="20"/>
+              </w:rPr>
+              <w:t xml:space="preserve"> de Direito, Psicologia e Serviço Social</w:t>
+            </w:r>
+            <w:r>
+              <w:rPr>
+                <w:rFonts w:ascii="Verdana" w:eastAsia="Verdana" w:hAnsi="Verdana" w:cs="Verdana"/>
+                <w:sz w:val="20"/>
+              </w:rPr>
+              <w:t xml:space="preserve">. E com isso, </w:t>
+            </w:r>
+            <w:r>
+              <w:rPr>
+                <w:rFonts w:ascii="Verdana" w:eastAsia="Verdana" w:hAnsi="Verdana" w:cs="Verdana"/>
+                <w:sz w:val="20"/>
+              </w:rPr>
+              <w:t>é possível constatar uma g</w:t>
+            </w:r>
+            <w:r>
+              <w:rPr>
+                <w:rFonts w:ascii="Verdana" w:eastAsia="Verdana" w:hAnsi="Verdana" w:cs="Verdana"/>
+                <w:sz w:val="20"/>
+              </w:rPr>
+              <w:t>rande diversidade no</w:t>
+            </w:r>
+            <w:r>
+              <w:rPr>
+                <w:rFonts w:ascii="Verdana" w:eastAsia="Verdana" w:hAnsi="Verdana" w:cs="Verdana"/>
+                <w:sz w:val="20"/>
+              </w:rPr>
+              <w:t>s</w:t>
+            </w:r>
+            <w:r>
+              <w:rPr>
+                <w:rFonts w:ascii="Verdana" w:eastAsia="Verdana" w:hAnsi="Verdana" w:cs="Verdana"/>
+                <w:sz w:val="20"/>
+              </w:rPr>
+              <w:t xml:space="preserve"> tratamentos </w:t>
+            </w:r>
+            <w:r>
+              <w:rPr>
+                <w:rFonts w:ascii="Verdana" w:eastAsia="Verdana" w:hAnsi="Verdana" w:cs="Verdana"/>
+                <w:sz w:val="20"/>
+              </w:rPr>
+              <w:t>aos</w:t>
+            </w:r>
+            <w:r>
+              <w:rPr>
+                <w:rFonts w:ascii="Verdana" w:eastAsia="Verdana" w:hAnsi="Verdana" w:cs="Verdana"/>
+                <w:sz w:val="20"/>
+              </w:rPr>
+              <w:t xml:space="preserve"> alunos</w:t>
+            </w:r>
+            <w:r>
+              <w:rPr>
+                <w:rFonts w:ascii="Verdana" w:eastAsia="Verdana" w:hAnsi="Verdana" w:cs="Verdana"/>
+                <w:sz w:val="20"/>
+              </w:rPr>
+              <w:t xml:space="preserve"> com deficiência visual</w:t>
+            </w:r>
+            <w:r>
+              <w:rPr>
+                <w:rFonts w:ascii="Verdana" w:eastAsia="Verdana" w:hAnsi="Verdana" w:cs="Verdana"/>
+                <w:sz w:val="20"/>
+              </w:rPr>
+              <w:t xml:space="preserve">. </w:t>
+            </w:r>
+            <w:r>
+              <w:rPr>
+                <w:rFonts w:ascii="Verdana" w:eastAsia="Verdana" w:hAnsi="Verdana" w:cs="Verdana"/>
+                <w:sz w:val="20"/>
+              </w:rPr>
+              <w:t xml:space="preserve">A </w:t>
+            </w:r>
+            <w:r>
+              <w:rPr>
+                <w:rFonts w:ascii="Verdana" w:eastAsia="Verdana" w:hAnsi="Verdana" w:cs="Verdana"/>
+                <w:sz w:val="20"/>
+              </w:rPr>
+              <w:t xml:space="preserve">Profa. </w:t>
+            </w:r>
+            <w:proofErr w:type="spellStart"/>
+            <w:r>
+              <w:rPr>
+                <w:rFonts w:ascii="Verdana" w:hAnsi="Verdana"/>
+                <w:sz w:val="20"/>
+              </w:rPr>
+              <w:t>Francinelly</w:t>
+            </w:r>
+            <w:proofErr w:type="spellEnd"/>
+            <w:r>
+              <w:rPr>
+                <w:rFonts w:ascii="Verdana" w:hAnsi="Verdana"/>
+                <w:sz w:val="20"/>
+              </w:rPr>
+              <w:t xml:space="preserve"> </w:t>
+            </w:r>
+            <w:r>
+              <w:rPr>
+                <w:rFonts w:ascii="Verdana" w:hAnsi="Verdana"/>
+                <w:sz w:val="20"/>
+              </w:rPr>
+              <w:t xml:space="preserve">relatou </w:t>
+            </w:r>
+            <w:r>
+              <w:rPr>
+                <w:rFonts w:ascii="Verdana" w:hAnsi="Verdana"/>
+                <w:sz w:val="20"/>
+              </w:rPr>
+              <w:t>que a Associação dos Cegos em Juiz de Fora</w:t>
+            </w:r>
+            <w:r>
+              <w:rPr>
+                <w:rFonts w:ascii="Verdana" w:hAnsi="Verdana"/>
+                <w:sz w:val="20"/>
+              </w:rPr>
+              <w:t xml:space="preserve"> já </w:t>
+            </w:r>
+            <w:r>
+              <w:rPr>
+                <w:rFonts w:ascii="Verdana" w:eastAsia="Verdana" w:hAnsi="Verdana" w:cs="Verdana"/>
+                <w:sz w:val="20"/>
+              </w:rPr>
+              <w:t>colab</w:t>
+            </w:r>
+            <w:r>
+              <w:rPr>
+                <w:rFonts w:ascii="Verdana" w:eastAsia="Verdana" w:hAnsi="Verdana" w:cs="Verdana"/>
+                <w:sz w:val="20"/>
+              </w:rPr>
+              <w:t>ora</w:t>
+            </w:r>
+            <w:r>
+              <w:rPr>
+                <w:rFonts w:ascii="Verdana" w:eastAsia="Verdana" w:hAnsi="Verdana" w:cs="Verdana"/>
+                <w:sz w:val="20"/>
+              </w:rPr>
+              <w:t xml:space="preserve"> para formação de pessoas com deficiência visual, </w:t>
+            </w:r>
+            <w:r>
+              <w:rPr>
+                <w:rFonts w:ascii="Verdana" w:eastAsia="Verdana" w:hAnsi="Verdana" w:cs="Verdana"/>
+                <w:sz w:val="20"/>
+              </w:rPr>
+              <w:t xml:space="preserve">incluindo os alunos deficientes visuais que também </w:t>
+            </w:r>
+            <w:r>
+              <w:rPr>
+                <w:rFonts w:ascii="Verdana" w:eastAsia="Verdana" w:hAnsi="Verdana" w:cs="Verdana"/>
+                <w:sz w:val="20"/>
+              </w:rPr>
+              <w:t xml:space="preserve">estudam na UNIVERSO. Porém, o </w:t>
+            </w:r>
+            <w:r>
+              <w:rPr>
+                <w:rFonts w:ascii="Verdana" w:eastAsia="Verdana" w:hAnsi="Verdana" w:cs="Verdana"/>
+                <w:sz w:val="20"/>
+              </w:rPr>
+              <w:t>aluno</w:t>
+            </w:r>
+            <w:r>
+              <w:rPr>
+                <w:rFonts w:ascii="Verdana" w:eastAsia="Verdana" w:hAnsi="Verdana" w:cs="Verdana"/>
+                <w:sz w:val="20"/>
+              </w:rPr>
+              <w:t xml:space="preserve"> deficiente visual</w:t>
+            </w:r>
+            <w:r>
+              <w:rPr>
+                <w:rFonts w:ascii="Verdana" w:eastAsia="Verdana" w:hAnsi="Verdana" w:cs="Verdana"/>
+                <w:sz w:val="20"/>
+              </w:rPr>
+              <w:t xml:space="preserve"> da UNIVERSO</w:t>
+            </w:r>
+            <w:r>
+              <w:rPr>
+                <w:rFonts w:ascii="Verdana" w:eastAsia="Verdana" w:hAnsi="Verdana" w:cs="Verdana"/>
+                <w:sz w:val="20"/>
+              </w:rPr>
+              <w:t>,</w:t>
+            </w:r>
+            <w:r>
+              <w:rPr>
+                <w:rFonts w:ascii="Verdana" w:eastAsia="Verdana" w:hAnsi="Verdana" w:cs="Verdana"/>
+                <w:sz w:val="20"/>
+              </w:rPr>
+              <w:t xml:space="preserve"> que não </w:t>
+            </w:r>
+            <w:r>
+              <w:rPr>
+                <w:rFonts w:ascii="Verdana" w:eastAsia="Verdana" w:hAnsi="Verdana" w:cs="Verdana"/>
+                <w:sz w:val="20"/>
+              </w:rPr>
+              <w:t>possui</w:t>
+            </w:r>
+            <w:r>
+              <w:rPr>
+                <w:rFonts w:ascii="Verdana" w:eastAsia="Verdana" w:hAnsi="Verdana" w:cs="Verdana"/>
+                <w:sz w:val="20"/>
+              </w:rPr>
+              <w:t xml:space="preserve"> este tipo de</w:t>
+            </w:r>
+            <w:r>
+              <w:rPr>
+                <w:rFonts w:ascii="Verdana" w:eastAsia="Verdana" w:hAnsi="Verdana" w:cs="Verdana"/>
+                <w:sz w:val="20"/>
+              </w:rPr>
+              <w:t xml:space="preserve"> assi</w:t>
+            </w:r>
+            <w:r>
+              <w:rPr>
+                <w:rFonts w:ascii="Verdana" w:eastAsia="Verdana" w:hAnsi="Verdana" w:cs="Verdana"/>
+                <w:sz w:val="20"/>
+              </w:rPr>
+              <w:t>stê</w:t>
+            </w:r>
+            <w:r>
+              <w:rPr>
+                <w:rFonts w:ascii="Verdana" w:eastAsia="Verdana" w:hAnsi="Verdana" w:cs="Verdana"/>
+                <w:sz w:val="20"/>
+              </w:rPr>
+              <w:t xml:space="preserve">ncia, </w:t>
+            </w:r>
+            <w:r>
+              <w:rPr>
+                <w:rFonts w:ascii="Verdana" w:eastAsia="Verdana" w:hAnsi="Verdana" w:cs="Verdana"/>
+                <w:sz w:val="20"/>
+              </w:rPr>
+              <w:t>tem mais dificuldade para realizar as atividades acadêmicas</w:t>
+            </w:r>
+            <w:r>
+              <w:rPr>
+                <w:rFonts w:ascii="Verdana" w:eastAsia="Verdana" w:hAnsi="Verdana" w:cs="Verdana"/>
+                <w:sz w:val="20"/>
+              </w:rPr>
+              <w:t>.</w:t>
+            </w:r>
+          </w:p>
+          <w:p>
+            <w:pPr>
+              <w:numPr>
+                <w:ilvl w:val="0"/>
+                <w:numId w:val="3"/>
+              </w:numPr>
+              <w:tabs>
+                <w:tab w:val="left" w:pos="307"/>
+              </w:tabs>
+              <w:spacing w:after="0" w:line="240" w:lineRule="auto"/>
+              <w:jc w:val="both"/>
+              <w:rPr>
+                <w:rFonts w:ascii="Verdana" w:eastAsia="Verdana" w:hAnsi="Verdana" w:cs="Verdana"/>
+                <w:sz w:val="20"/>
+              </w:rPr>
+            </w:pPr>
+            <w:r>
+              <w:rPr>
+                <w:rFonts w:ascii="Verdana" w:eastAsia="Verdana" w:hAnsi="Verdana" w:cs="Verdana"/>
+                <w:sz w:val="20"/>
+              </w:rPr>
+              <w:t xml:space="preserve">De acordo com a </w:t>
+            </w:r>
+            <w:r>
+              <w:rPr>
+                <w:rFonts w:ascii="Verdana" w:eastAsia="Verdana" w:hAnsi="Verdana" w:cs="Verdana"/>
+                <w:sz w:val="20"/>
+              </w:rPr>
+              <w:t xml:space="preserve">Profa. </w:t>
+            </w:r>
+            <w:proofErr w:type="spellStart"/>
+            <w:r>
+              <w:rPr>
+                <w:rFonts w:ascii="Verdana" w:hAnsi="Verdana"/>
+                <w:sz w:val="20"/>
+              </w:rPr>
+              <w:t>Francinelly</w:t>
+            </w:r>
+            <w:proofErr w:type="spellEnd"/>
+            <w:r>
+              <w:rPr>
+                <w:rFonts w:ascii="Verdana" w:hAnsi="Verdana"/>
+                <w:sz w:val="20"/>
+              </w:rPr>
+              <w:t xml:space="preserve"> </w:t>
+            </w:r>
+            <w:r>
+              <w:rPr>
+                <w:rFonts w:ascii="Verdana" w:hAnsi="Verdana"/>
+                <w:sz w:val="20"/>
+              </w:rPr>
+              <w:t>o principal problema relatado entre os profess</w:t>
+            </w:r>
+            <w:r>
+              <w:rPr>
+                <w:rFonts w:ascii="Verdana" w:hAnsi="Verdana"/>
+                <w:sz w:val="20"/>
+              </w:rPr>
+              <w:t>ores do Curso de Serviço Social</w:t>
+            </w:r>
+            <w:r>
+              <w:rPr>
+                <w:rFonts w:ascii="Verdana" w:hAnsi="Verdana"/>
+                <w:sz w:val="20"/>
+              </w:rPr>
+              <w:t xml:space="preserve"> é a ausência de procedimento</w:t>
+            </w:r>
+            <w:r>
+              <w:rPr>
+                <w:rFonts w:ascii="Verdana" w:hAnsi="Verdana"/>
+                <w:sz w:val="20"/>
+              </w:rPr>
+              <w:t>s</w:t>
+            </w:r>
+            <w:r>
+              <w:rPr>
+                <w:rFonts w:ascii="Verdana" w:hAnsi="Verdana"/>
+                <w:sz w:val="20"/>
+              </w:rPr>
+              <w:t xml:space="preserve"> para aplicação de provas</w:t>
+            </w:r>
+            <w:r>
+              <w:rPr>
+                <w:rFonts w:ascii="Verdana" w:eastAsia="Verdana" w:hAnsi="Verdana" w:cs="Verdana"/>
+                <w:sz w:val="20"/>
+              </w:rPr>
+              <w:t xml:space="preserve"> e </w:t>
+            </w:r>
+            <w:r>
+              <w:rPr>
+                <w:rFonts w:ascii="Verdana" w:eastAsia="Verdana" w:hAnsi="Verdana" w:cs="Verdana"/>
+                <w:sz w:val="20"/>
+              </w:rPr>
+              <w:t>demais atividades acadêmicas que permita</w:t>
+            </w:r>
+            <w:r>
+              <w:rPr>
+                <w:rFonts w:ascii="Verdana" w:eastAsia="Verdana" w:hAnsi="Verdana" w:cs="Verdana"/>
+                <w:sz w:val="20"/>
+              </w:rPr>
+              <w:t>m</w:t>
+            </w:r>
+            <w:r>
+              <w:rPr>
+                <w:rFonts w:ascii="Verdana" w:eastAsia="Verdana" w:hAnsi="Verdana" w:cs="Verdana"/>
+                <w:sz w:val="20"/>
+              </w:rPr>
+              <w:t xml:space="preserve"> nortear o docente </w:t>
+            </w:r>
+            <w:r>
+              <w:rPr>
+                <w:rFonts w:ascii="Verdana" w:eastAsia="Verdana" w:hAnsi="Verdana" w:cs="Verdana"/>
+                <w:sz w:val="20"/>
+              </w:rPr>
+              <w:t>nas</w:t>
+            </w:r>
+            <w:r>
+              <w:rPr>
+                <w:rFonts w:ascii="Verdana" w:eastAsia="Verdana" w:hAnsi="Verdana" w:cs="Verdana"/>
+                <w:sz w:val="20"/>
+              </w:rPr>
+              <w:t xml:space="preserve"> atividades</w:t>
+            </w:r>
+            <w:r>
+              <w:rPr>
+                <w:rFonts w:ascii="Verdana" w:eastAsia="Verdana" w:hAnsi="Verdana" w:cs="Verdana"/>
+                <w:sz w:val="20"/>
+              </w:rPr>
+              <w:t xml:space="preserve"> acadêmicas</w:t>
+            </w:r>
+            <w:r>
+              <w:rPr>
+                <w:rFonts w:ascii="Verdana" w:eastAsia="Verdana" w:hAnsi="Verdana" w:cs="Verdana"/>
+                <w:sz w:val="20"/>
+              </w:rPr>
+              <w:t xml:space="preserve"> dentro ou fora da sala de aula.</w:t>
+            </w:r>
+            <w:r>
+              <w:rPr>
+                <w:rFonts w:ascii="Verdana" w:eastAsia="Verdana" w:hAnsi="Verdana" w:cs="Verdana"/>
+                <w:sz w:val="20"/>
+              </w:rPr>
+              <w:t xml:space="preserve"> Uma forma de contornar essa</w:t>
+            </w:r>
+            <w:r>
+              <w:rPr>
+                <w:rFonts w:ascii="Verdana" w:eastAsia="Verdana" w:hAnsi="Verdana" w:cs="Verdana"/>
+                <w:sz w:val="20"/>
+              </w:rPr>
+              <w:t xml:space="preserve"> situação</w:t>
+            </w:r>
+            <w:r>
+              <w:rPr>
+                <w:rFonts w:ascii="Verdana" w:eastAsia="Verdana" w:hAnsi="Verdana" w:cs="Verdana"/>
+                <w:sz w:val="20"/>
+              </w:rPr>
+              <w:t xml:space="preserve"> é permitir que os alunos com deficiência visual realizem suas avaliações em outro horário e com a presença do professor. Este procedimento é adotado por alguns professores </w:t>
+            </w:r>
+            <w:r>
+              <w:rPr>
+                <w:rFonts w:ascii="Verdana" w:eastAsia="Verdana" w:hAnsi="Verdana" w:cs="Verdana"/>
+                <w:sz w:val="20"/>
+              </w:rPr>
+              <w:t>ao justificarem que os</w:t>
+            </w:r>
+            <w:r>
+              <w:rPr>
+                <w:rFonts w:ascii="Verdana" w:eastAsia="Verdana" w:hAnsi="Verdana" w:cs="Verdana"/>
+                <w:sz w:val="20"/>
+              </w:rPr>
+              <w:t xml:space="preserve"> alunos deficientes visuais não possuem autonomia</w:t>
+            </w:r>
+            <w:r>
+              <w:rPr>
+                <w:rFonts w:ascii="Verdana" w:eastAsia="Verdana" w:hAnsi="Verdana" w:cs="Verdana"/>
+                <w:sz w:val="20"/>
+              </w:rPr>
+              <w:t xml:space="preserve"> para a realização das atividades</w:t>
+            </w:r>
+            <w:r>
+              <w:rPr>
+                <w:rFonts w:ascii="Verdana" w:eastAsia="Verdana" w:hAnsi="Verdana" w:cs="Verdana"/>
+                <w:sz w:val="20"/>
+              </w:rPr>
+              <w:t>.</w:t>
+            </w:r>
+            <w:r>
+              <w:rPr>
+                <w:rFonts w:ascii="Verdana" w:eastAsia="Verdana" w:hAnsi="Verdana" w:cs="Verdana"/>
+                <w:sz w:val="20"/>
+              </w:rPr>
+              <w:t xml:space="preserve"> </w:t>
+            </w:r>
+            <w:r>
+              <w:rPr>
+                <w:rFonts w:ascii="Verdana" w:eastAsia="Verdana" w:hAnsi="Verdana" w:cs="Verdana"/>
+                <w:sz w:val="20"/>
+              </w:rPr>
+              <w:t>Porém, a aplicação deste procedimento gera desconforto em relação aos</w:t>
+            </w:r>
+            <w:r>
+              <w:rPr>
+                <w:rFonts w:ascii="Verdana" w:eastAsia="Verdana" w:hAnsi="Verdana" w:cs="Verdana"/>
+                <w:sz w:val="20"/>
+              </w:rPr>
+              <w:t xml:space="preserve"> </w:t>
+            </w:r>
+            <w:r>
+              <w:rPr>
+                <w:rFonts w:ascii="Verdana" w:eastAsia="Verdana" w:hAnsi="Verdana" w:cs="Verdana"/>
+                <w:sz w:val="20"/>
+              </w:rPr>
+              <w:t>demais</w:t>
+            </w:r>
+            <w:r>
+              <w:rPr>
+                <w:rFonts w:ascii="Verdana" w:eastAsia="Verdana" w:hAnsi="Verdana" w:cs="Verdana"/>
+                <w:sz w:val="20"/>
+              </w:rPr>
+              <w:t xml:space="preserve"> alunos</w:t>
+            </w:r>
+            <w:r>
+              <w:rPr>
+                <w:rFonts w:ascii="Verdana" w:eastAsia="Verdana" w:hAnsi="Verdana" w:cs="Verdana"/>
+                <w:sz w:val="20"/>
+              </w:rPr>
+              <w:t xml:space="preserve"> das turmas</w:t>
+            </w:r>
+            <w:r>
+              <w:rPr>
+                <w:rFonts w:ascii="Verdana" w:eastAsia="Verdana" w:hAnsi="Verdana" w:cs="Verdana"/>
+                <w:sz w:val="20"/>
+              </w:rPr>
+              <w:t>.</w:t>
+            </w:r>
+          </w:p>
+          <w:p>
+            <w:pPr>
+              <w:numPr>
+                <w:ilvl w:val="0"/>
+                <w:numId w:val="3"/>
+              </w:numPr>
+              <w:tabs>
+                <w:tab w:val="left" w:pos="307"/>
+              </w:tabs>
+              <w:spacing w:after="0" w:line="240" w:lineRule="auto"/>
+              <w:jc w:val="both"/>
+              <w:rPr>
+                <w:rFonts w:ascii="Verdana" w:eastAsia="Verdana" w:hAnsi="Verdana" w:cs="Verdana"/>
+                <w:sz w:val="20"/>
+              </w:rPr>
+            </w:pPr>
+            <w:r>
+              <w:rPr>
+                <w:rFonts w:ascii="Verdana" w:eastAsia="Verdana" w:hAnsi="Verdana" w:cs="Verdana"/>
+                <w:sz w:val="20"/>
+              </w:rPr>
+              <w:t xml:space="preserve">Após a discussão dos pontos relatados acima, a Profa. </w:t>
+            </w:r>
+            <w:proofErr w:type="spellStart"/>
+            <w:r>
+              <w:rPr>
+                <w:rFonts w:ascii="Verdana" w:hAnsi="Verdana"/>
+                <w:sz w:val="20"/>
+              </w:rPr>
+              <w:t>Francinelly</w:t>
+            </w:r>
+            <w:proofErr w:type="spellEnd"/>
+            <w:r>
+              <w:rPr>
+                <w:rFonts w:ascii="Verdana" w:eastAsia="Verdana" w:hAnsi="Verdana" w:cs="Verdana"/>
+                <w:sz w:val="20"/>
+              </w:rPr>
+              <w:t xml:space="preserve"> </w:t>
+            </w:r>
+            <w:r>
+              <w:rPr>
+                <w:rFonts w:ascii="Verdana" w:eastAsia="Verdana" w:hAnsi="Verdana" w:cs="Verdana"/>
+                <w:sz w:val="20"/>
+              </w:rPr>
+              <w:t>d</w:t>
+            </w:r>
+            <w:r>
+              <w:rPr>
+                <w:rFonts w:ascii="Verdana" w:eastAsia="Verdana" w:hAnsi="Verdana" w:cs="Verdana"/>
+                <w:sz w:val="20"/>
+              </w:rPr>
+              <w:t>estacou algun</w:t>
+            </w:r>
+            <w:r>
+              <w:rPr>
+                <w:rFonts w:ascii="Verdana" w:eastAsia="Verdana" w:hAnsi="Verdana" w:cs="Verdana"/>
+                <w:sz w:val="20"/>
+              </w:rPr>
+              <w:t>s procedimentos atualmente adotados tanto pelos professores, quanto pelos alunos deficientes visuais</w:t>
+            </w:r>
+            <w:r>
+              <w:rPr>
+                <w:rFonts w:ascii="Verdana" w:eastAsia="Verdana" w:hAnsi="Verdana" w:cs="Verdana"/>
+                <w:sz w:val="20"/>
+              </w:rPr>
+              <w:t>, a fim de facili</w:t>
+            </w:r>
+            <w:r>
+              <w:rPr>
+                <w:rFonts w:ascii="Verdana" w:eastAsia="Verdana" w:hAnsi="Verdana" w:cs="Verdana"/>
+                <w:sz w:val="20"/>
+              </w:rPr>
+              <w:t xml:space="preserve">tar </w:t>
+            </w:r>
+            <w:r>
+              <w:rPr>
+                <w:rFonts w:ascii="Verdana" w:eastAsia="Verdana" w:hAnsi="Verdana" w:cs="Verdana"/>
+                <w:sz w:val="20"/>
+              </w:rPr>
+              <w:t xml:space="preserve">o entendimento das atividades </w:t>
+            </w:r>
+            <w:r>
+              <w:rPr>
+                <w:rFonts w:ascii="Verdana" w:eastAsia="Verdana" w:hAnsi="Verdana" w:cs="Verdana"/>
+                <w:sz w:val="20"/>
+              </w:rPr>
+              <w:t>as aulas</w:t>
+            </w:r>
+            <w:r>
+              <w:rPr>
+                <w:rFonts w:ascii="Verdana" w:eastAsia="Verdana" w:hAnsi="Verdana" w:cs="Verdana"/>
+                <w:sz w:val="20"/>
+              </w:rPr>
+              <w:t xml:space="preserve"> de forma autônoma</w:t>
+            </w:r>
+            <w:r>
+              <w:rPr>
+                <w:rFonts w:ascii="Verdana" w:eastAsia="Verdana" w:hAnsi="Verdana" w:cs="Verdana"/>
+                <w:sz w:val="20"/>
+              </w:rPr>
+              <w:t>. Normalmente, os procedimentos são os seguintes:</w:t>
+            </w:r>
+            <w:r>
+              <w:rPr>
+                <w:rFonts w:ascii="Verdana" w:eastAsia="Verdana" w:hAnsi="Verdana" w:cs="Verdana"/>
+                <w:sz w:val="20"/>
+              </w:rPr>
+              <w:t xml:space="preserve"> a-</w:t>
+            </w:r>
+            <w:proofErr w:type="gramStart"/>
+            <w:r>
+              <w:rPr>
+                <w:rFonts w:ascii="Verdana" w:eastAsia="Verdana" w:hAnsi="Verdana" w:cs="Verdana"/>
+                <w:sz w:val="20"/>
+              </w:rPr>
+              <w:t xml:space="preserve">) </w:t>
+            </w:r>
+            <w:r>
+              <w:rPr>
+                <w:rFonts w:ascii="Verdana" w:eastAsia="Verdana" w:hAnsi="Verdana" w:cs="Verdana"/>
+                <w:sz w:val="20"/>
+              </w:rPr>
+              <w:t>Os</w:t>
+            </w:r>
+            <w:proofErr w:type="gramEnd"/>
+            <w:r>
+              <w:rPr>
+                <w:rFonts w:ascii="Verdana" w:eastAsia="Verdana" w:hAnsi="Verdana" w:cs="Verdana"/>
+                <w:sz w:val="20"/>
+              </w:rPr>
+              <w:t xml:space="preserve"> alunos</w:t>
+            </w:r>
+            <w:r>
+              <w:rPr>
+                <w:rFonts w:ascii="Verdana" w:eastAsia="Verdana" w:hAnsi="Verdana" w:cs="Verdana"/>
+                <w:sz w:val="20"/>
+              </w:rPr>
+              <w:t xml:space="preserve"> deficientes visuais</w:t>
+            </w:r>
+            <w:r>
+              <w:rPr>
+                <w:rFonts w:ascii="Verdana" w:eastAsia="Verdana" w:hAnsi="Verdana" w:cs="Verdana"/>
+                <w:sz w:val="20"/>
+              </w:rPr>
+              <w:t xml:space="preserve"> gravam </w:t>
+            </w:r>
+            <w:r>
+              <w:rPr>
+                <w:rFonts w:ascii="Verdana" w:eastAsia="Verdana" w:hAnsi="Verdana" w:cs="Verdana"/>
+                <w:sz w:val="20"/>
+              </w:rPr>
+              <w:t>as aulas</w:t>
+            </w:r>
+            <w:r>
+              <w:rPr>
+                <w:rFonts w:ascii="Verdana" w:eastAsia="Verdana" w:hAnsi="Verdana" w:cs="Verdana"/>
+                <w:sz w:val="20"/>
+              </w:rPr>
+              <w:t xml:space="preserve"> para absorver o conteúdo</w:t>
+            </w:r>
+            <w:r>
+              <w:rPr>
+                <w:rFonts w:ascii="Verdana" w:eastAsia="Verdana" w:hAnsi="Verdana" w:cs="Verdana"/>
+                <w:sz w:val="20"/>
+              </w:rPr>
+              <w:t xml:space="preserve"> lecionado</w:t>
+            </w:r>
+            <w:r>
+              <w:rPr>
+                <w:rFonts w:ascii="Verdana" w:eastAsia="Verdana" w:hAnsi="Verdana" w:cs="Verdana"/>
+                <w:sz w:val="20"/>
+              </w:rPr>
+              <w:t xml:space="preserve">; </w:t>
+            </w:r>
+            <w:r>
+              <w:rPr>
+                <w:rFonts w:ascii="Verdana" w:eastAsia="Verdana" w:hAnsi="Verdana" w:cs="Verdana"/>
+                <w:sz w:val="20"/>
+              </w:rPr>
+              <w:t xml:space="preserve">b-) </w:t>
+            </w:r>
+            <w:r>
+              <w:rPr>
+                <w:rFonts w:ascii="Verdana" w:eastAsia="Verdana" w:hAnsi="Verdana" w:cs="Verdana"/>
+                <w:sz w:val="20"/>
+              </w:rPr>
+              <w:t>Os alunos</w:t>
+            </w:r>
+            <w:r>
+              <w:rPr>
+                <w:rFonts w:ascii="Verdana" w:eastAsia="Verdana" w:hAnsi="Verdana" w:cs="Verdana"/>
+                <w:sz w:val="20"/>
+              </w:rPr>
+              <w:t xml:space="preserve"> deficientes visuais</w:t>
+            </w:r>
+            <w:r>
+              <w:rPr>
+                <w:rFonts w:ascii="Verdana" w:eastAsia="Verdana" w:hAnsi="Verdana" w:cs="Verdana"/>
+                <w:sz w:val="20"/>
+              </w:rPr>
+              <w:t xml:space="preserve"> usam voluntários para ler os trabalhos e textos acadêmicos</w:t>
+            </w:r>
+            <w:r>
+              <w:rPr>
+                <w:rFonts w:ascii="Verdana" w:eastAsia="Verdana" w:hAnsi="Verdana" w:cs="Verdana"/>
+                <w:sz w:val="20"/>
+              </w:rPr>
+              <w:t xml:space="preserve">; c-) </w:t>
+            </w:r>
+            <w:r>
+              <w:rPr>
+                <w:rFonts w:ascii="Verdana" w:eastAsia="Verdana" w:hAnsi="Verdana" w:cs="Verdana"/>
+                <w:sz w:val="20"/>
+              </w:rPr>
+              <w:t xml:space="preserve">Provas são aplicadas </w:t>
+            </w:r>
+            <w:r>
+              <w:rPr>
+                <w:rFonts w:ascii="Verdana" w:eastAsia="Verdana" w:hAnsi="Verdana" w:cs="Verdana"/>
+                <w:sz w:val="20"/>
+              </w:rPr>
+              <w:t>oralmente; d-) Os alunos deficientes visuais utilizam programas de l</w:t>
+            </w:r>
+            <w:r>
+              <w:rPr>
+                <w:rFonts w:ascii="Verdana" w:eastAsia="Verdana" w:hAnsi="Verdana" w:cs="Verdana"/>
+                <w:sz w:val="20"/>
+              </w:rPr>
+              <w:t>eitura</w:t>
+            </w:r>
+            <w:r>
+              <w:rPr>
+                <w:rFonts w:ascii="Verdana" w:eastAsia="Verdana" w:hAnsi="Verdana" w:cs="Verdana"/>
+                <w:sz w:val="20"/>
+              </w:rPr>
+              <w:t xml:space="preserve"> automatizada</w:t>
+            </w:r>
+            <w:r>
+              <w:rPr>
+                <w:rFonts w:ascii="Verdana" w:eastAsia="Verdana" w:hAnsi="Verdana" w:cs="Verdana"/>
+                <w:sz w:val="20"/>
+              </w:rPr>
+              <w:t xml:space="preserve"> </w:t>
+            </w:r>
+            <w:r>
+              <w:rPr>
+                <w:rFonts w:ascii="Verdana" w:eastAsia="Verdana" w:hAnsi="Verdana" w:cs="Verdana"/>
+                <w:sz w:val="20"/>
+              </w:rPr>
+              <w:t>dos arquivos das atividades acadêmicas</w:t>
+            </w:r>
+            <w:r>
+              <w:rPr>
+                <w:rFonts w:ascii="Verdana" w:eastAsia="Verdana" w:hAnsi="Verdana" w:cs="Verdana"/>
+                <w:sz w:val="20"/>
+              </w:rPr>
+              <w:t xml:space="preserve"> </w:t>
+            </w:r>
+            <w:r>
+              <w:rPr>
+                <w:rFonts w:ascii="Verdana" w:eastAsia="Verdana" w:hAnsi="Verdana" w:cs="Verdana"/>
+                <w:sz w:val="20"/>
+              </w:rPr>
+              <w:t>a fim de responder</w:t>
+            </w:r>
+            <w:r>
+              <w:rPr>
+                <w:rFonts w:ascii="Verdana" w:eastAsia="Verdana" w:hAnsi="Verdana" w:cs="Verdana"/>
+                <w:sz w:val="20"/>
+              </w:rPr>
+              <w:t xml:space="preserve"> à</w:t>
+            </w:r>
+            <w:r>
+              <w:rPr>
+                <w:rFonts w:ascii="Verdana" w:eastAsia="Verdana" w:hAnsi="Verdana" w:cs="Verdana"/>
+                <w:sz w:val="20"/>
+              </w:rPr>
+              <w:t>s</w:t>
+            </w:r>
+            <w:r>
+              <w:rPr>
+                <w:rFonts w:ascii="Verdana" w:eastAsia="Verdana" w:hAnsi="Verdana" w:cs="Verdana"/>
+                <w:sz w:val="20"/>
+              </w:rPr>
+              <w:t xml:space="preserve"> questões</w:t>
+            </w:r>
+            <w:r>
+              <w:rPr>
+                <w:rFonts w:ascii="Verdana" w:eastAsia="Verdana" w:hAnsi="Verdana" w:cs="Verdana"/>
+                <w:sz w:val="20"/>
+              </w:rPr>
+              <w:t xml:space="preserve"> pelo computador</w:t>
+            </w:r>
+            <w:r>
+              <w:rPr>
+                <w:rFonts w:ascii="Verdana" w:eastAsia="Verdana" w:hAnsi="Verdana" w:cs="Verdana"/>
+                <w:sz w:val="20"/>
+              </w:rPr>
+              <w:t>.</w:t>
+            </w:r>
+          </w:p>
+          <w:p>
+            <w:pPr>
+              <w:numPr>
+                <w:ilvl w:val="0"/>
+                <w:numId w:val="3"/>
+              </w:numPr>
+              <w:tabs>
+                <w:tab w:val="left" w:pos="307"/>
+              </w:tabs>
+              <w:spacing w:after="0" w:line="240" w:lineRule="auto"/>
+              <w:jc w:val="both"/>
+              <w:rPr>
+                <w:rFonts w:ascii="Verdana" w:eastAsia="Verdana" w:hAnsi="Verdana" w:cs="Verdana"/>
+                <w:sz w:val="20"/>
+              </w:rPr>
+            </w:pPr>
+            <w:r>
+              <w:rPr>
+                <w:rFonts w:ascii="Verdana" w:eastAsia="Verdana" w:hAnsi="Verdana" w:cs="Verdana"/>
+                <w:sz w:val="20"/>
+              </w:rPr>
+              <w:t xml:space="preserve">Diante das colocações feitas pela Profa. </w:t>
+            </w:r>
+            <w:proofErr w:type="spellStart"/>
+            <w:r>
+              <w:rPr>
+                <w:rFonts w:ascii="Verdana" w:hAnsi="Verdana"/>
+                <w:sz w:val="20"/>
+              </w:rPr>
+              <w:t>Francinelly</w:t>
+            </w:r>
+            <w:proofErr w:type="spellEnd"/>
+            <w:r>
+              <w:rPr>
+                <w:rFonts w:ascii="Verdana" w:eastAsia="Verdana" w:hAnsi="Verdana" w:cs="Verdana"/>
+                <w:sz w:val="20"/>
+              </w:rPr>
+              <w:t>, o Prof. Evaldo relatou que o objetivo do Projeto de Iniciação Científica (</w:t>
+            </w:r>
+            <w:r>
+              <w:rPr>
+                <w:rFonts w:ascii="Verdana" w:eastAsia="Verdana" w:hAnsi="Verdana" w:cs="Verdana"/>
+                <w:sz w:val="20"/>
+              </w:rPr>
+              <w:t>PIC</w:t>
+            </w:r>
+            <w:r>
+              <w:rPr>
+                <w:rFonts w:ascii="Verdana" w:eastAsia="Verdana" w:hAnsi="Verdana" w:cs="Verdana"/>
+                <w:sz w:val="20"/>
+              </w:rPr>
+              <w:t xml:space="preserve">) </w:t>
+            </w:r>
+            <w:r>
+              <w:rPr>
+                <w:rFonts w:ascii="Verdana" w:eastAsia="Verdana" w:hAnsi="Verdana" w:cs="Verdana"/>
+                <w:sz w:val="20"/>
+              </w:rPr>
+              <w:t xml:space="preserve">é realizar o </w:t>
+            </w:r>
+            <w:r>
+              <w:rPr>
+                <w:rFonts w:ascii="Verdana" w:eastAsia="Verdana" w:hAnsi="Verdana" w:cs="Verdana"/>
+                <w:sz w:val="20"/>
+              </w:rPr>
+              <w:lastRenderedPageBreak/>
+              <w:t>levantamento bibliográfico sobre</w:t>
+            </w:r>
+            <w:r>
+              <w:rPr>
+                <w:rFonts w:ascii="Verdana" w:eastAsia="Verdana" w:hAnsi="Verdana" w:cs="Verdana"/>
+                <w:sz w:val="20"/>
+              </w:rPr>
+              <w:t xml:space="preserve"> softwares </w:t>
+            </w:r>
+            <w:r>
+              <w:rPr>
+                <w:rFonts w:ascii="Verdana" w:eastAsia="Verdana" w:hAnsi="Verdana" w:cs="Verdana"/>
+                <w:sz w:val="20"/>
+              </w:rPr>
+              <w:t>que possam auxiliar o corpo docente da UNIVERSO/Juiz de Fora na aplicação das diversas atividades acadêmicas para os alunos deficientes visuais. Esse levantamento bibliográfico deverá resultar na seleção do software mais adequado na aplicação das atividades, e também na construção de um procedimento que possa ser utilizado pelos docentes na utilização do software escolhido.</w:t>
+            </w:r>
+          </w:p>
+          <w:p>
+            <w:pPr>
+              <w:numPr>
+                <w:ilvl w:val="0"/>
+                <w:numId w:val="3"/>
+              </w:numPr>
+              <w:tabs>
+                <w:tab w:val="left" w:pos="307"/>
+              </w:tabs>
+              <w:spacing w:after="0" w:line="240" w:lineRule="auto"/>
+              <w:jc w:val="both"/>
+              <w:rPr>
+                <w:rFonts w:ascii="Verdana" w:eastAsia="Verdana" w:hAnsi="Verdana" w:cs="Verdana"/>
+                <w:sz w:val="20"/>
+              </w:rPr>
+            </w:pPr>
+            <w:r>
+              <w:rPr>
+                <w:rFonts w:ascii="Verdana" w:eastAsia="Verdana" w:hAnsi="Verdana" w:cs="Verdana"/>
+                <w:sz w:val="20"/>
+              </w:rPr>
+              <w:t xml:space="preserve">O aluno Gustavo relatou ainda a possibilidade </w:t>
+            </w:r>
+            <w:proofErr w:type="gramStart"/>
+            <w:r>
+              <w:rPr>
+                <w:rFonts w:ascii="Verdana" w:eastAsia="Verdana" w:hAnsi="Verdana" w:cs="Verdana"/>
+                <w:sz w:val="20"/>
+              </w:rPr>
+              <w:t>do</w:t>
+            </w:r>
+            <w:proofErr w:type="gramEnd"/>
+            <w:r>
+              <w:rPr>
+                <w:rFonts w:ascii="Verdana" w:eastAsia="Verdana" w:hAnsi="Verdana" w:cs="Verdana"/>
+                <w:sz w:val="20"/>
+              </w:rPr>
+              <w:t xml:space="preserve"> estudo encontrar aplicações móveis que possam ser utilizadas em sala de aula sem a necessidade de levar os deficientes visuais para os laboratórios.</w:t>
+            </w:r>
+          </w:p>
+          <w:p>
+            <w:pPr>
+              <w:numPr>
+                <w:ilvl w:val="0"/>
+                <w:numId w:val="3"/>
+              </w:numPr>
+              <w:tabs>
+                <w:tab w:val="left" w:pos="307"/>
+              </w:tabs>
+              <w:spacing w:after="0" w:line="240" w:lineRule="auto"/>
+              <w:jc w:val="both"/>
+              <w:rPr>
+                <w:rFonts w:ascii="Verdana" w:eastAsia="Verdana" w:hAnsi="Verdana" w:cs="Verdana"/>
+                <w:sz w:val="20"/>
+              </w:rPr>
+            </w:pPr>
+            <w:r>
+              <w:rPr>
+                <w:rFonts w:ascii="Verdana" w:eastAsia="Verdana" w:hAnsi="Verdana" w:cs="Verdana"/>
+                <w:sz w:val="20"/>
+              </w:rPr>
+              <w:t xml:space="preserve">A Profa. </w:t>
+            </w:r>
+            <w:proofErr w:type="spellStart"/>
+            <w:r>
+              <w:rPr>
+                <w:rFonts w:ascii="Verdana" w:hAnsi="Verdana"/>
+                <w:sz w:val="20"/>
+              </w:rPr>
+              <w:t>Francinelly</w:t>
+            </w:r>
+            <w:proofErr w:type="spellEnd"/>
+            <w:r>
+              <w:rPr>
+                <w:rFonts w:ascii="Verdana" w:eastAsia="Verdana" w:hAnsi="Verdana" w:cs="Verdana"/>
+                <w:sz w:val="20"/>
+              </w:rPr>
+              <w:t xml:space="preserve"> </w:t>
+            </w:r>
+            <w:r>
+              <w:rPr>
+                <w:rFonts w:ascii="Verdana" w:eastAsia="Verdana" w:hAnsi="Verdana" w:cs="Verdana"/>
+                <w:sz w:val="20"/>
+              </w:rPr>
+              <w:t>também relatou outros requisitos que servirão para a seleção do software pelo PIC. Os requisitos são: Leitura de</w:t>
+            </w:r>
+            <w:r>
+              <w:rPr>
+                <w:rFonts w:ascii="Verdana" w:eastAsia="Verdana" w:hAnsi="Verdana" w:cs="Verdana"/>
+                <w:sz w:val="20"/>
+              </w:rPr>
+              <w:t xml:space="preserve"> texto</w:t>
+            </w:r>
+            <w:r>
+              <w:rPr>
+                <w:rFonts w:ascii="Verdana" w:eastAsia="Verdana" w:hAnsi="Verdana" w:cs="Verdana"/>
+                <w:sz w:val="20"/>
+              </w:rPr>
+              <w:t>s</w:t>
+            </w:r>
+            <w:r>
+              <w:rPr>
+                <w:rFonts w:ascii="Verdana" w:eastAsia="Verdana" w:hAnsi="Verdana" w:cs="Verdana"/>
+                <w:sz w:val="20"/>
+              </w:rPr>
+              <w:t xml:space="preserve"> (</w:t>
+            </w:r>
+            <w:r>
+              <w:rPr>
+                <w:rFonts w:ascii="Verdana" w:eastAsia="Verdana" w:hAnsi="Verdana" w:cs="Verdana"/>
+                <w:sz w:val="20"/>
+              </w:rPr>
+              <w:t xml:space="preserve">usando computadores pessoais </w:t>
+            </w:r>
+            <w:r>
+              <w:rPr>
+                <w:rFonts w:ascii="Verdana" w:eastAsia="Verdana" w:hAnsi="Verdana" w:cs="Verdana"/>
+                <w:sz w:val="20"/>
+              </w:rPr>
+              <w:t xml:space="preserve">ou </w:t>
+            </w:r>
+            <w:r>
+              <w:rPr>
+                <w:rFonts w:ascii="Verdana" w:eastAsia="Verdana" w:hAnsi="Verdana" w:cs="Verdana"/>
+                <w:sz w:val="20"/>
+              </w:rPr>
+              <w:t>dispositivos móveis); Leitura de provas</w:t>
+            </w:r>
+            <w:r>
+              <w:rPr>
+                <w:rFonts w:ascii="Verdana" w:eastAsia="Verdana" w:hAnsi="Verdana" w:cs="Verdana"/>
+                <w:sz w:val="20"/>
+              </w:rPr>
+              <w:t xml:space="preserve"> aberta</w:t>
+            </w:r>
+            <w:r>
+              <w:rPr>
+                <w:rFonts w:ascii="Verdana" w:eastAsia="Verdana" w:hAnsi="Verdana" w:cs="Verdana"/>
+                <w:sz w:val="20"/>
+              </w:rPr>
+              <w:t>s e/ou de</w:t>
+            </w:r>
+            <w:r>
+              <w:rPr>
+                <w:rFonts w:ascii="Verdana" w:eastAsia="Verdana" w:hAnsi="Verdana" w:cs="Verdana"/>
+                <w:sz w:val="20"/>
+              </w:rPr>
+              <w:t xml:space="preserve"> múltipla escolha,</w:t>
+            </w:r>
+            <w:r>
+              <w:rPr>
+                <w:rFonts w:ascii="Verdana" w:eastAsia="Verdana" w:hAnsi="Verdana" w:cs="Verdana"/>
+                <w:sz w:val="20"/>
+              </w:rPr>
+              <w:t xml:space="preserve"> questões de </w:t>
+            </w:r>
+            <w:r>
+              <w:rPr>
+                <w:rFonts w:ascii="Verdana" w:eastAsia="Verdana" w:hAnsi="Verdana" w:cs="Verdana"/>
+                <w:sz w:val="20"/>
+              </w:rPr>
+              <w:t>associaç</w:t>
+            </w:r>
+            <w:r>
+              <w:rPr>
+                <w:rFonts w:ascii="Verdana" w:eastAsia="Verdana" w:hAnsi="Verdana" w:cs="Verdana"/>
+                <w:sz w:val="20"/>
+              </w:rPr>
+              <w:t xml:space="preserve">ão, leitura de tabelas gráficos e </w:t>
+            </w:r>
+            <w:r>
+              <w:rPr>
+                <w:rFonts w:ascii="Verdana" w:eastAsia="Verdana" w:hAnsi="Verdana" w:cs="Verdana"/>
+                <w:sz w:val="20"/>
+              </w:rPr>
+              <w:t>fórmulas.</w:t>
+            </w:r>
           </w:p>
         </w:tc>
       </w:tr>
@@ -2097,9 +3628,9 @@
         <w:tblLook w:val="0000" w:firstRow="0" w:lastRow="0" w:firstColumn="0" w:lastColumn="0" w:noHBand="0" w:noVBand="0"/>
       </w:tblPr>
       <w:tblGrid>
-        <w:gridCol w:w="4061"/>
-        <w:gridCol w:w="2717"/>
-        <w:gridCol w:w="1618"/>
+        <w:gridCol w:w="4033"/>
+        <w:gridCol w:w="2707"/>
+        <w:gridCol w:w="1656"/>
       </w:tblGrid>
       <w:tr>
         <w:trPr>
@@ -2255,6 +3786,12 @@
                 <w:rFonts w:eastAsia="Calibri" w:cs="Calibri"/>
               </w:rPr>
             </w:pPr>
+            <w:r>
+              <w:rPr>
+                <w:rFonts w:eastAsia="Calibri" w:cs="Calibri"/>
+              </w:rPr>
+              <w:t>Reunir com os professores de outros cursos que recebem alunos deficientes visuais</w:t>
+            </w:r>
           </w:p>
         </w:tc>
         <w:tc>
@@ -2312,6 +3849,12 @@
                 <w:rFonts w:eastAsia="Calibri" w:cs="Calibri"/>
               </w:rPr>
             </w:pPr>
+            <w:r>
+              <w:rPr>
+                <w:rFonts w:eastAsia="Calibri" w:cs="Calibri"/>
+              </w:rPr>
+              <w:t>30/05/2017</w:t>
+            </w:r>
           </w:p>
         </w:tc>
       </w:tr>
@@ -3550,7 +5093,7 @@
 </file>
 
 <file path=customXml/itemProps1.xml><?xml version="1.0" encoding="utf-8"?>
-<ds:datastoreItem xmlns:ds="http://schemas.openxmlformats.org/officeDocument/2006/customXml" ds:itemID="{65CC9B0B-975E-47EC-9D30-8A9A2AD42D3B}">
+<ds:datastoreItem xmlns:ds="http://schemas.openxmlformats.org/officeDocument/2006/customXml" ds:itemID="{6607536E-F803-4C1C-A48A-A97040E88A49}">
   <ds:schemaRefs>
     <ds:schemaRef ds:uri="http://schemas.openxmlformats.org/officeDocument/2006/bibliography"/>
   </ds:schemaRefs>

</xml_diff>